<commit_message>
remove redundant files + update changelog
</commit_message>
<xml_diff>
--- a/Change logs.docx
+++ b/Change logs.docx
@@ -877,6 +877,77 @@
           </w:p>
         </w:tc>
       </w:tr>
+      <w:tr>
+        <w:tc>
+          <w:tcPr>
+            <w:tcW w:w="1465" w:type="dxa"/>
+          </w:tcPr>
+          <w:p>
+            <w:pPr>
+              <w:jc w:val="center"/>
+            </w:pPr>
+            <w:r>
+              <w:lastRenderedPageBreak/>
+              <w:t>14/7/2020</w:t>
+            </w:r>
+          </w:p>
+        </w:tc>
+        <w:tc>
+          <w:tcPr>
+            <w:tcW w:w="2248" w:type="dxa"/>
+          </w:tcPr>
+          <w:p>
+            <w:r>
+              <w:t>All</w:t>
+            </w:r>
+          </w:p>
+        </w:tc>
+        <w:tc>
+          <w:tcPr>
+            <w:tcW w:w="1052" w:type="dxa"/>
+          </w:tcPr>
+          <w:p>
+            <w:r>
+              <w:t>U</w:t>
+            </w:r>
+          </w:p>
+        </w:tc>
+        <w:tc>
+          <w:tcPr>
+            <w:tcW w:w="4585" w:type="dxa"/>
+          </w:tcPr>
+          <w:p>
+            <w:pPr>
+              <w:spacing w:before="120" w:after="120"/>
+              <w:jc w:val="both"/>
+              <w:rPr>
+                <w:rStyle w:val="3oh-"/>
+                <w:sz w:val="20"/>
+                <w:szCs w:val="20"/>
+              </w:rPr>
+            </w:pPr>
+            <w:r>
+              <w:rPr>
+                <w:rStyle w:val="3oh-"/>
+                <w:sz w:val="20"/>
+                <w:szCs w:val="20"/>
+              </w:rPr>
+              <w:t>Update tên thuộc tính player.state -&gt; player.lastAction</w:t>
+            </w:r>
+            <w:r>
+              <w:rPr>
+                <w:rStyle w:val="3oh-"/>
+                <w:sz w:val="20"/>
+                <w:szCs w:val="20"/>
+              </w:rPr>
+              <w:br/>
+              <w:t>Refactor code</w:t>
+            </w:r>
+            <w:bookmarkStart w:id="0" w:name="_GoBack"/>
+            <w:bookmarkEnd w:id="0"/>
+          </w:p>
+        </w:tc>
+      </w:tr>
     </w:tbl>
     <w:p>
       <w:pPr>
@@ -885,8 +956,6 @@
           <w:b/>
         </w:rPr>
       </w:pPr>
-      <w:bookmarkStart w:id="0" w:name="_GoBack"/>
-      <w:bookmarkEnd w:id="0"/>
     </w:p>
     <w:sectPr>
       <w:pgSz w:w="12240" w:h="15840"/>

</xml_diff>

<commit_message>
Update change logs + guide for dummy testing server
</commit_message>
<xml_diff>
--- a/Change logs.docx
+++ b/Change logs.docx
@@ -194,6 +194,51 @@
           <w:p>
             <w:r>
               <w:t>Add images of maps</w:t>
+            </w:r>
+          </w:p>
+        </w:tc>
+      </w:tr>
+      <w:tr>
+        <w:tc>
+          <w:tcPr>
+            <w:tcW w:w="1465" w:type="dxa"/>
+          </w:tcPr>
+          <w:p>
+            <w:pPr>
+              <w:jc w:val="center"/>
+            </w:pPr>
+            <w:r>
+              <w:t>21/07/2020</w:t>
+            </w:r>
+          </w:p>
+        </w:tc>
+        <w:tc>
+          <w:tcPr>
+            <w:tcW w:w="2248" w:type="dxa"/>
+          </w:tcPr>
+          <w:p>
+            <w:r>
+              <w:t>Miner-Testing-Server</w:t>
+            </w:r>
+          </w:p>
+        </w:tc>
+        <w:tc>
+          <w:tcPr>
+            <w:tcW w:w="1052" w:type="dxa"/>
+          </w:tcPr>
+          <w:p>
+            <w:r>
+              <w:t>A</w:t>
+            </w:r>
+          </w:p>
+        </w:tc>
+        <w:tc>
+          <w:tcPr>
+            <w:tcW w:w="4585" w:type="dxa"/>
+          </w:tcPr>
+          <w:p>
+            <w:r>
+              <w:t>Add dummy testing server</w:t>
             </w:r>
             <w:bookmarkStart w:id="0" w:name="_GoBack"/>
             <w:bookmarkEnd w:id="0"/>

</xml_diff>

<commit_message>
random gold in training
</commit_message>
<xml_diff>
--- a/Change logs.docx
+++ b/Change logs.docx
@@ -500,6 +500,60 @@
           <w:p>
             <w:r>
               <w:t>Add maps for final rounds</w:t>
+            </w:r>
+          </w:p>
+        </w:tc>
+      </w:tr>
+      <w:tr>
+        <w:tc>
+          <w:tcPr>
+            <w:tcW w:w="1382" w:type="dxa"/>
+          </w:tcPr>
+          <w:p>
+            <w:pPr>
+              <w:jc w:val="center"/>
+            </w:pPr>
+            <w:r>
+              <w:t>05/09/2020</w:t>
+            </w:r>
+          </w:p>
+        </w:tc>
+        <w:tc>
+          <w:tcPr>
+            <w:tcW w:w="3984" w:type="dxa"/>
+          </w:tcPr>
+          <w:p>
+            <w:r>
+              <w:t>Miner-Training-Local-CodeSample</w:t>
+            </w:r>
+            <w:r>
+              <w:t>/</w:t>
+            </w:r>
+            <w:r>
+              <w:t>GAME_SOCKET_DUMMY</w:t>
+            </w:r>
+            <w:r>
+              <w:t>.py</w:t>
+            </w:r>
+          </w:p>
+        </w:tc>
+        <w:tc>
+          <w:tcPr>
+            <w:tcW w:w="1012" w:type="dxa"/>
+          </w:tcPr>
+          <w:p>
+            <w:r>
+              <w:t>U</w:t>
+            </w:r>
+          </w:p>
+        </w:tc>
+        <w:tc>
+          <w:tcPr>
+            <w:tcW w:w="2972" w:type="dxa"/>
+          </w:tcPr>
+          <w:p>
+            <w:r>
+              <w:t>Random golds</w:t>
             </w:r>
             <w:bookmarkStart w:id="0" w:name="_GoBack"/>
             <w:bookmarkEnd w:id="0"/>

</xml_diff>